<commit_message>
add mqtt and rest code for esp8266
use "tuanpm" firmware
</commit_message>
<xml_diff>
--- a/firmware/ems_firmware_v0.docx
+++ b/firmware/ems_firmware_v0.docx
@@ -6,13 +6,18 @@
       <w:pPr>
         <w:pStyle w:val="Heading1"/>
       </w:pPr>
+      <w:bookmarkStart w:id="0" w:name="_GoBack"/>
+      <w:bookmarkEnd w:id="0"/>
       <w:r>
         <w:t>Brief</w:t>
       </w:r>
     </w:p>
     <w:p>
       <w:r>
-        <w:t>This EMS firmware utilize mbed timer interrupt. These are the major functions that construct EMS firmware.</w:t>
+        <w:t xml:space="preserve">These are the documentation of </w:t>
+      </w:r>
+      <w:r>
+        <w:t>EMS firmware.</w:t>
       </w:r>
     </w:p>
     <w:p>
@@ -20,689 +25,6 @@
         <w:pStyle w:val="Heading1"/>
       </w:pPr>
       <w:r>
-        <w:t>Major Functions</w:t>
-      </w:r>
-    </w:p>
-    <w:p>
-      <w:r>
-        <w:t>LCD Display</w:t>
-      </w:r>
-    </w:p>
-    <w:tbl>
-      <w:tblPr>
-        <w:tblStyle w:val="GridTable1Light-Accent1"/>
-        <w:tblW w:w="0" w:type="auto"/>
-        <w:tblLook w:val="04A0" w:firstRow="1" w:lastRow="0" w:firstColumn="1" w:lastColumn="0" w:noHBand="0" w:noVBand="1"/>
-      </w:tblPr>
-      <w:tblGrid>
-        <w:gridCol w:w="4675"/>
-      </w:tblGrid>
-      <w:tr>
-        <w:trPr>
-          <w:cnfStyle w:val="100000000000" w:firstRow="1" w:lastRow="0" w:firstColumn="0" w:lastColumn="0" w:oddVBand="0" w:evenVBand="0" w:oddHBand="0" w:evenHBand="0" w:firstRowFirstColumn="0" w:firstRowLastColumn="0" w:lastRowFirstColumn="0" w:lastRowLastColumn="0"/>
-        </w:trPr>
-        <w:tc>
-          <w:tcPr>
-            <w:cnfStyle w:val="001000000000" w:firstRow="0" w:lastRow="0" w:firstColumn="1" w:lastColumn="0" w:oddVBand="0" w:evenVBand="0" w:oddHBand="0" w:evenHBand="0" w:firstRowFirstColumn="0" w:firstRowLastColumn="0" w:lastRowFirstColumn="0" w:lastRowLastColumn="0"/>
-            <w:tcW w:w="4675" w:type="dxa"/>
-          </w:tcPr>
-          <w:p>
-            <w:pPr>
-              <w:jc w:val="center"/>
-            </w:pPr>
-            <w:r>
-              <w:t>Update Display</w:t>
-            </w:r>
-          </w:p>
-        </w:tc>
-      </w:tr>
-      <w:tr>
-        <w:tc>
-          <w:tcPr>
-            <w:cnfStyle w:val="001000000000" w:firstRow="0" w:lastRow="0" w:firstColumn="1" w:lastColumn="0" w:oddVBand="0" w:evenVBand="0" w:oddHBand="0" w:evenHBand="0" w:firstRowFirstColumn="0" w:firstRowLastColumn="0" w:lastRowFirstColumn="0" w:lastRowLastColumn="0"/>
-            <w:tcW w:w="4675" w:type="dxa"/>
-            <w:shd w:val="clear" w:color="auto" w:fill="92D050"/>
-          </w:tcPr>
-          <w:p>
-            <w:pPr>
-              <w:rPr>
-                <w:b w:val="0"/>
-              </w:rPr>
-            </w:pPr>
-            <w:r>
-              <w:rPr>
-                <w:b w:val="0"/>
-              </w:rPr>
-              <w:t>Update available interface</w:t>
-            </w:r>
-          </w:p>
-        </w:tc>
-      </w:tr>
-      <w:tr>
-        <w:tc>
-          <w:tcPr>
-            <w:cnfStyle w:val="001000000000" w:firstRow="0" w:lastRow="0" w:firstColumn="1" w:lastColumn="0" w:oddVBand="0" w:evenVBand="0" w:oddHBand="0" w:evenHBand="0" w:firstRowFirstColumn="0" w:firstRowLastColumn="0" w:lastRowFirstColumn="0" w:lastRowLastColumn="0"/>
-            <w:tcW w:w="4675" w:type="dxa"/>
-          </w:tcPr>
-          <w:p>
-            <w:pPr>
-              <w:rPr>
-                <w:b w:val="0"/>
-              </w:rPr>
-            </w:pPr>
-            <w:r>
-              <w:rPr>
-                <w:b w:val="0"/>
-              </w:rPr>
-              <w:t>Update energy consumption</w:t>
-            </w:r>
-          </w:p>
-        </w:tc>
-      </w:tr>
-      <w:tr>
-        <w:tc>
-          <w:tcPr>
-            <w:cnfStyle w:val="001000000000" w:firstRow="0" w:lastRow="0" w:firstColumn="1" w:lastColumn="0" w:oddVBand="0" w:evenVBand="0" w:oddHBand="0" w:evenHBand="0" w:firstRowFirstColumn="0" w:firstRowLastColumn="0" w:lastRowFirstColumn="0" w:lastRowLastColumn="0"/>
-            <w:tcW w:w="4675" w:type="dxa"/>
-          </w:tcPr>
-          <w:p>
-            <w:pPr>
-              <w:rPr>
-                <w:b w:val="0"/>
-              </w:rPr>
-            </w:pPr>
-            <w:r>
-              <w:rPr>
-                <w:b w:val="0"/>
-              </w:rPr>
-              <w:t>Update switch state</w:t>
-            </w:r>
-          </w:p>
-        </w:tc>
-      </w:tr>
-      <w:tr>
-        <w:tc>
-          <w:tcPr>
-            <w:cnfStyle w:val="001000000000" w:firstRow="0" w:lastRow="0" w:firstColumn="1" w:lastColumn="0" w:oddVBand="0" w:evenVBand="0" w:oddHBand="0" w:evenHBand="0" w:firstRowFirstColumn="0" w:firstRowLastColumn="0" w:lastRowFirstColumn="0" w:lastRowLastColumn="0"/>
-            <w:tcW w:w="4675" w:type="dxa"/>
-          </w:tcPr>
-          <w:p>
-            <w:pPr>
-              <w:rPr>
-                <w:b w:val="0"/>
-              </w:rPr>
-            </w:pPr>
-            <w:r>
-              <w:rPr>
-                <w:b w:val="0"/>
-              </w:rPr>
-              <w:t>Update IR remote and temperature</w:t>
-            </w:r>
-          </w:p>
-        </w:tc>
-      </w:tr>
-      <w:tr>
-        <w:tc>
-          <w:tcPr>
-            <w:cnfStyle w:val="001000000000" w:firstRow="0" w:lastRow="0" w:firstColumn="1" w:lastColumn="0" w:oddVBand="0" w:evenVBand="0" w:oddHBand="0" w:evenHBand="0" w:firstRowFirstColumn="0" w:firstRowLastColumn="0" w:lastRowFirstColumn="0" w:lastRowLastColumn="0"/>
-            <w:tcW w:w="4675" w:type="dxa"/>
-          </w:tcPr>
-          <w:p>
-            <w:pPr>
-              <w:rPr>
-                <w:b w:val="0"/>
-              </w:rPr>
-            </w:pPr>
-          </w:p>
-        </w:tc>
-      </w:tr>
-      <w:tr>
-        <w:tc>
-          <w:tcPr>
-            <w:cnfStyle w:val="001000000000" w:firstRow="0" w:lastRow="0" w:firstColumn="1" w:lastColumn="0" w:oddVBand="0" w:evenVBand="0" w:oddHBand="0" w:evenHBand="0" w:firstRowFirstColumn="0" w:firstRowLastColumn="0" w:lastRowFirstColumn="0" w:lastRowLastColumn="0"/>
-            <w:tcW w:w="4675" w:type="dxa"/>
-          </w:tcPr>
-          <w:p>
-            <w:pPr>
-              <w:rPr>
-                <w:b w:val="0"/>
-              </w:rPr>
-            </w:pPr>
-            <w:r>
-              <w:rPr>
-                <w:b w:val="0"/>
-              </w:rPr>
-              <w:t>Period: 5 sec</w:t>
-            </w:r>
-          </w:p>
-        </w:tc>
-      </w:tr>
-    </w:tbl>
-    <w:p/>
-    <w:p>
-      <w:r>
-        <w:t>Connectivity</w:t>
-      </w:r>
-    </w:p>
-    <w:tbl>
-      <w:tblPr>
-        <w:tblStyle w:val="GridTable1Light-Accent1"/>
-        <w:tblW w:w="0" w:type="auto"/>
-        <w:tblLook w:val="04A0" w:firstRow="1" w:lastRow="0" w:firstColumn="1" w:lastColumn="0" w:noHBand="0" w:noVBand="1"/>
-      </w:tblPr>
-      <w:tblGrid>
-        <w:gridCol w:w="2061"/>
-        <w:gridCol w:w="2755"/>
-      </w:tblGrid>
-      <w:tr>
-        <w:trPr>
-          <w:cnfStyle w:val="100000000000" w:firstRow="1" w:lastRow="0" w:firstColumn="0" w:lastColumn="0" w:oddVBand="0" w:evenVBand="0" w:oddHBand="0" w:evenHBand="0" w:firstRowFirstColumn="0" w:firstRowLastColumn="0" w:lastRowFirstColumn="0" w:lastRowLastColumn="0"/>
-        </w:trPr>
-        <w:tc>
-          <w:tcPr>
-            <w:cnfStyle w:val="001000000000" w:firstRow="0" w:lastRow="0" w:firstColumn="1" w:lastColumn="0" w:oddVBand="0" w:evenVBand="0" w:oddHBand="0" w:evenHBand="0" w:firstRowFirstColumn="0" w:firstRowLastColumn="0" w:lastRowFirstColumn="0" w:lastRowLastColumn="0"/>
-            <w:tcW w:w="2061" w:type="dxa"/>
-          </w:tcPr>
-          <w:p>
-            <w:pPr>
-              <w:jc w:val="center"/>
-            </w:pPr>
-            <w:r>
-              <w:t>Check Connectivity</w:t>
-            </w:r>
-          </w:p>
-        </w:tc>
-        <w:tc>
-          <w:tcPr>
-            <w:tcW w:w="2755" w:type="dxa"/>
-          </w:tcPr>
-          <w:p>
-            <w:pPr>
-              <w:jc w:val="center"/>
-              <w:cnfStyle w:val="100000000000" w:firstRow="1" w:lastRow="0" w:firstColumn="0" w:lastColumn="0" w:oddVBand="0" w:evenVBand="0" w:oddHBand="0" w:evenHBand="0" w:firstRowFirstColumn="0" w:firstRowLastColumn="0" w:lastRowFirstColumn="0" w:lastRowLastColumn="0"/>
-            </w:pPr>
-            <w:r>
-              <w:t>Connect to Network</w:t>
-            </w:r>
-          </w:p>
-        </w:tc>
-      </w:tr>
-      <w:tr>
-        <w:tc>
-          <w:tcPr>
-            <w:cnfStyle w:val="001000000000" w:firstRow="0" w:lastRow="0" w:firstColumn="1" w:lastColumn="0" w:oddVBand="0" w:evenVBand="0" w:oddHBand="0" w:evenHBand="0" w:firstRowFirstColumn="0" w:firstRowLastColumn="0" w:lastRowFirstColumn="0" w:lastRowLastColumn="0"/>
-            <w:tcW w:w="2061" w:type="dxa"/>
-          </w:tcPr>
-          <w:p>
-            <w:pPr>
-              <w:rPr>
-                <w:b w:val="0"/>
-              </w:rPr>
-            </w:pPr>
-            <w:r>
-              <w:rPr>
-                <w:b w:val="0"/>
-              </w:rPr>
-              <w:t>Check ETH link</w:t>
-            </w:r>
-          </w:p>
-        </w:tc>
-        <w:tc>
-          <w:tcPr>
-            <w:tcW w:w="2755" w:type="dxa"/>
-          </w:tcPr>
-          <w:p>
-            <w:pPr>
-              <w:cnfStyle w:val="000000000000" w:firstRow="0" w:lastRow="0" w:firstColumn="0" w:lastColumn="0" w:oddVBand="0" w:evenVBand="0" w:oddHBand="0" w:evenHBand="0" w:firstRowFirstColumn="0" w:firstRowLastColumn="0" w:lastRowFirstColumn="0" w:lastRowLastColumn="0"/>
-            </w:pPr>
-            <w:r>
-              <w:t>Connect to ETH</w:t>
-            </w:r>
-          </w:p>
-        </w:tc>
-      </w:tr>
-      <w:tr>
-        <w:tc>
-          <w:tcPr>
-            <w:cnfStyle w:val="001000000000" w:firstRow="0" w:lastRow="0" w:firstColumn="1" w:lastColumn="0" w:oddVBand="0" w:evenVBand="0" w:oddHBand="0" w:evenHBand="0" w:firstRowFirstColumn="0" w:firstRowLastColumn="0" w:lastRowFirstColumn="0" w:lastRowLastColumn="0"/>
-            <w:tcW w:w="2061" w:type="dxa"/>
-            <w:shd w:val="clear" w:color="auto" w:fill="92D050"/>
-          </w:tcPr>
-          <w:p>
-            <w:pPr>
-              <w:rPr>
-                <w:b w:val="0"/>
-              </w:rPr>
-            </w:pPr>
-            <w:r>
-              <w:rPr>
-                <w:b w:val="0"/>
-              </w:rPr>
-              <w:t>Check WiFi link</w:t>
-            </w:r>
-          </w:p>
-        </w:tc>
-        <w:tc>
-          <w:tcPr>
-            <w:tcW w:w="2755" w:type="dxa"/>
-          </w:tcPr>
-          <w:p>
-            <w:pPr>
-              <w:cnfStyle w:val="000000000000" w:firstRow="0" w:lastRow="0" w:firstColumn="0" w:lastColumn="0" w:oddVBand="0" w:evenVBand="0" w:oddHBand="0" w:evenHBand="0" w:firstRowFirstColumn="0" w:firstRowLastColumn="0" w:lastRowFirstColumn="0" w:lastRowLastColumn="0"/>
-            </w:pPr>
-            <w:r>
-              <w:t>Connect to WiFi (optional)</w:t>
-            </w:r>
-          </w:p>
-        </w:tc>
-      </w:tr>
-      <w:tr>
-        <w:tc>
-          <w:tcPr>
-            <w:cnfStyle w:val="001000000000" w:firstRow="0" w:lastRow="0" w:firstColumn="1" w:lastColumn="0" w:oddVBand="0" w:evenVBand="0" w:oddHBand="0" w:evenHBand="0" w:firstRowFirstColumn="0" w:firstRowLastColumn="0" w:lastRowFirstColumn="0" w:lastRowLastColumn="0"/>
-            <w:tcW w:w="2061" w:type="dxa"/>
-          </w:tcPr>
-          <w:p>
-            <w:pPr>
-              <w:rPr>
-                <w:b w:val="0"/>
-              </w:rPr>
-            </w:pPr>
-            <w:r>
-              <w:rPr>
-                <w:b w:val="0"/>
-              </w:rPr>
-              <w:t>Check GPRS link</w:t>
-            </w:r>
-          </w:p>
-        </w:tc>
-        <w:tc>
-          <w:tcPr>
-            <w:tcW w:w="2755" w:type="dxa"/>
-          </w:tcPr>
-          <w:p>
-            <w:pPr>
-              <w:cnfStyle w:val="000000000000" w:firstRow="0" w:lastRow="0" w:firstColumn="0" w:lastColumn="0" w:oddVBand="0" w:evenVBand="0" w:oddHBand="0" w:evenHBand="0" w:firstRowFirstColumn="0" w:firstRowLastColumn="0" w:lastRowFirstColumn="0" w:lastRowLastColumn="0"/>
-            </w:pPr>
-            <w:r>
-              <w:t>Connect to GPRS (optional)</w:t>
-            </w:r>
-          </w:p>
-        </w:tc>
-      </w:tr>
-      <w:tr>
-        <w:tc>
-          <w:tcPr>
-            <w:cnfStyle w:val="001000000000" w:firstRow="0" w:lastRow="0" w:firstColumn="1" w:lastColumn="0" w:oddVBand="0" w:evenVBand="0" w:oddHBand="0" w:evenHBand="0" w:firstRowFirstColumn="0" w:firstRowLastColumn="0" w:lastRowFirstColumn="0" w:lastRowLastColumn="0"/>
-            <w:tcW w:w="2061" w:type="dxa"/>
-          </w:tcPr>
-          <w:p>
-            <w:pPr>
-              <w:rPr>
-                <w:b w:val="0"/>
-              </w:rPr>
-            </w:pPr>
-          </w:p>
-        </w:tc>
-        <w:tc>
-          <w:tcPr>
-            <w:tcW w:w="2755" w:type="dxa"/>
-          </w:tcPr>
-          <w:p>
-            <w:pPr>
-              <w:cnfStyle w:val="000000000000" w:firstRow="0" w:lastRow="0" w:firstColumn="0" w:lastColumn="0" w:oddVBand="0" w:evenVBand="0" w:oddHBand="0" w:evenHBand="0" w:firstRowFirstColumn="0" w:firstRowLastColumn="0" w:lastRowFirstColumn="0" w:lastRowLastColumn="0"/>
-            </w:pPr>
-          </w:p>
-        </w:tc>
-      </w:tr>
-      <w:tr>
-        <w:tc>
-          <w:tcPr>
-            <w:cnfStyle w:val="001000000000" w:firstRow="0" w:lastRow="0" w:firstColumn="1" w:lastColumn="0" w:oddVBand="0" w:evenVBand="0" w:oddHBand="0" w:evenHBand="0" w:firstRowFirstColumn="0" w:firstRowLastColumn="0" w:lastRowFirstColumn="0" w:lastRowLastColumn="0"/>
-            <w:tcW w:w="2061" w:type="dxa"/>
-          </w:tcPr>
-          <w:p>
-            <w:pPr>
-              <w:rPr>
-                <w:b w:val="0"/>
-              </w:rPr>
-            </w:pPr>
-            <w:r>
-              <w:rPr>
-                <w:b w:val="0"/>
-              </w:rPr>
-              <w:t>Period: 30 sec</w:t>
-            </w:r>
-          </w:p>
-        </w:tc>
-        <w:tc>
-          <w:tcPr>
-            <w:tcW w:w="2755" w:type="dxa"/>
-          </w:tcPr>
-          <w:p>
-            <w:pPr>
-              <w:cnfStyle w:val="000000000000" w:firstRow="0" w:lastRow="0" w:firstColumn="0" w:lastColumn="0" w:oddVBand="0" w:evenVBand="0" w:oddHBand="0" w:evenHBand="0" w:firstRowFirstColumn="0" w:firstRowLastColumn="0" w:lastRowFirstColumn="0" w:lastRowLastColumn="0"/>
-            </w:pPr>
-            <w:r>
-              <w:t>Period: 5</w:t>
-            </w:r>
-            <w:r>
-              <w:t xml:space="preserve"> sec</w:t>
-            </w:r>
-          </w:p>
-        </w:tc>
-      </w:tr>
-    </w:tbl>
-    <w:p/>
-    <w:p>
-      <w:r>
-        <w:t>Energy Measurement</w:t>
-      </w:r>
-    </w:p>
-    <w:tbl>
-      <w:tblPr>
-        <w:tblStyle w:val="GridTable1Light-Accent1"/>
-        <w:tblW w:w="0" w:type="auto"/>
-        <w:tblLook w:val="04A0" w:firstRow="1" w:lastRow="0" w:firstColumn="1" w:lastColumn="0" w:noHBand="0" w:noVBand="1"/>
-      </w:tblPr>
-      <w:tblGrid>
-        <w:gridCol w:w="2436"/>
-      </w:tblGrid>
-      <w:tr>
-        <w:trPr>
-          <w:cnfStyle w:val="100000000000" w:firstRow="1" w:lastRow="0" w:firstColumn="0" w:lastColumn="0" w:oddVBand="0" w:evenVBand="0" w:oddHBand="0" w:evenHBand="0" w:firstRowFirstColumn="0" w:firstRowLastColumn="0" w:lastRowFirstColumn="0" w:lastRowLastColumn="0"/>
-        </w:trPr>
-        <w:tc>
-          <w:tcPr>
-            <w:cnfStyle w:val="001000000000" w:firstRow="0" w:lastRow="0" w:firstColumn="1" w:lastColumn="0" w:oddVBand="0" w:evenVBand="0" w:oddHBand="0" w:evenHBand="0" w:firstRowFirstColumn="0" w:firstRowLastColumn="0" w:lastRowFirstColumn="0" w:lastRowLastColumn="0"/>
-            <w:tcW w:w="2436" w:type="dxa"/>
-          </w:tcPr>
-          <w:p>
-            <w:pPr>
-              <w:jc w:val="center"/>
-            </w:pPr>
-            <w:r>
-              <w:t>Measure Energy</w:t>
-            </w:r>
-          </w:p>
-        </w:tc>
-      </w:tr>
-      <w:tr>
-        <w:tc>
-          <w:tcPr>
-            <w:cnfStyle w:val="001000000000" w:firstRow="0" w:lastRow="0" w:firstColumn="1" w:lastColumn="0" w:oddVBand="0" w:evenVBand="0" w:oddHBand="0" w:evenHBand="0" w:firstRowFirstColumn="0" w:firstRowLastColumn="0" w:lastRowFirstColumn="0" w:lastRowLastColumn="0"/>
-            <w:tcW w:w="2436" w:type="dxa"/>
-          </w:tcPr>
-          <w:p>
-            <w:pPr>
-              <w:rPr>
-                <w:b w:val="0"/>
-              </w:rPr>
-            </w:pPr>
-            <w:r>
-              <w:rPr>
-                <w:b w:val="0"/>
-              </w:rPr>
-              <w:t>Measure energy</w:t>
-            </w:r>
-          </w:p>
-        </w:tc>
-      </w:tr>
-      <w:tr>
-        <w:tc>
-          <w:tcPr>
-            <w:cnfStyle w:val="001000000000" w:firstRow="0" w:lastRow="0" w:firstColumn="1" w:lastColumn="0" w:oddVBand="0" w:evenVBand="0" w:oddHBand="0" w:evenHBand="0" w:firstRowFirstColumn="0" w:firstRowLastColumn="0" w:lastRowFirstColumn="0" w:lastRowLastColumn="0"/>
-            <w:tcW w:w="2436" w:type="dxa"/>
-          </w:tcPr>
-          <w:p>
-            <w:pPr>
-              <w:rPr>
-                <w:b w:val="0"/>
-              </w:rPr>
-            </w:pPr>
-            <w:r>
-              <w:rPr>
-                <w:b w:val="0"/>
-              </w:rPr>
-              <w:t>Backup data to SD card</w:t>
-            </w:r>
-          </w:p>
-        </w:tc>
-      </w:tr>
-      <w:tr>
-        <w:tc>
-          <w:tcPr>
-            <w:cnfStyle w:val="001000000000" w:firstRow="0" w:lastRow="0" w:firstColumn="1" w:lastColumn="0" w:oddVBand="0" w:evenVBand="0" w:oddHBand="0" w:evenHBand="0" w:firstRowFirstColumn="0" w:firstRowLastColumn="0" w:lastRowFirstColumn="0" w:lastRowLastColumn="0"/>
-            <w:tcW w:w="2436" w:type="dxa"/>
-          </w:tcPr>
-          <w:p>
-            <w:pPr>
-              <w:rPr>
-                <w:b w:val="0"/>
-              </w:rPr>
-            </w:pPr>
-          </w:p>
-        </w:tc>
-      </w:tr>
-      <w:tr>
-        <w:tc>
-          <w:tcPr>
-            <w:cnfStyle w:val="001000000000" w:firstRow="0" w:lastRow="0" w:firstColumn="1" w:lastColumn="0" w:oddVBand="0" w:evenVBand="0" w:oddHBand="0" w:evenHBand="0" w:firstRowFirstColumn="0" w:firstRowLastColumn="0" w:lastRowFirstColumn="0" w:lastRowLastColumn="0"/>
-            <w:tcW w:w="2436" w:type="dxa"/>
-          </w:tcPr>
-          <w:p>
-            <w:pPr>
-              <w:rPr>
-                <w:b w:val="0"/>
-              </w:rPr>
-            </w:pPr>
-            <w:r>
-              <w:rPr>
-                <w:b w:val="0"/>
-              </w:rPr>
-              <w:t>Period: 1 sec</w:t>
-            </w:r>
-          </w:p>
-        </w:tc>
-      </w:tr>
-    </w:tbl>
-    <w:p/>
-    <w:p>
-      <w:r>
-        <w:t>Switch Control</w:t>
-      </w:r>
-    </w:p>
-    <w:tbl>
-      <w:tblPr>
-        <w:tblStyle w:val="GridTable1Light-Accent1"/>
-        <w:tblW w:w="0" w:type="auto"/>
-        <w:tblLook w:val="04A0" w:firstRow="1" w:lastRow="0" w:firstColumn="1" w:lastColumn="0" w:noHBand="0" w:noVBand="1"/>
-      </w:tblPr>
-      <w:tblGrid>
-        <w:gridCol w:w="3379"/>
-        <w:gridCol w:w="2935"/>
-      </w:tblGrid>
-      <w:tr>
-        <w:trPr>
-          <w:cnfStyle w:val="100000000000" w:firstRow="1" w:lastRow="0" w:firstColumn="0" w:lastColumn="0" w:oddVBand="0" w:evenVBand="0" w:oddHBand="0" w:evenHBand="0" w:firstRowFirstColumn="0" w:firstRowLastColumn="0" w:lastRowFirstColumn="0" w:lastRowLastColumn="0"/>
-        </w:trPr>
-        <w:tc>
-          <w:tcPr>
-            <w:cnfStyle w:val="001000000000" w:firstRow="0" w:lastRow="0" w:firstColumn="1" w:lastColumn="0" w:oddVBand="0" w:evenVBand="0" w:oddHBand="0" w:evenHBand="0" w:firstRowFirstColumn="0" w:firstRowLastColumn="0" w:lastRowFirstColumn="0" w:lastRowLastColumn="0"/>
-            <w:tcW w:w="3379" w:type="dxa"/>
-          </w:tcPr>
-          <w:p>
-            <w:pPr>
-              <w:jc w:val="center"/>
-            </w:pPr>
-            <w:r>
-              <w:t>Get Control Command</w:t>
-            </w:r>
-          </w:p>
-        </w:tc>
-        <w:tc>
-          <w:tcPr>
-            <w:tcW w:w="2935" w:type="dxa"/>
-          </w:tcPr>
-          <w:p>
-            <w:pPr>
-              <w:cnfStyle w:val="100000000000" w:firstRow="1" w:lastRow="0" w:firstColumn="0" w:lastColumn="0" w:oddVBand="0" w:evenVBand="0" w:oddHBand="0" w:evenHBand="0" w:firstRowFirstColumn="0" w:firstRowLastColumn="0" w:lastRowFirstColumn="0" w:lastRowLastColumn="0"/>
-            </w:pPr>
-            <w:r>
-              <w:t>Control Switch</w:t>
-            </w:r>
-          </w:p>
-        </w:tc>
-      </w:tr>
-      <w:tr>
-        <w:tc>
-          <w:tcPr>
-            <w:cnfStyle w:val="001000000000" w:firstRow="0" w:lastRow="0" w:firstColumn="1" w:lastColumn="0" w:oddVBand="0" w:evenVBand="0" w:oddHBand="0" w:evenHBand="0" w:firstRowFirstColumn="0" w:firstRowLastColumn="0" w:lastRowFirstColumn="0" w:lastRowLastColumn="0"/>
-            <w:tcW w:w="3379" w:type="dxa"/>
-          </w:tcPr>
-          <w:p>
-            <w:pPr>
-              <w:rPr>
-                <w:b w:val="0"/>
-              </w:rPr>
-            </w:pPr>
-            <w:r>
-              <w:rPr>
-                <w:b w:val="0"/>
-              </w:rPr>
-              <w:t>Get control command from server</w:t>
-            </w:r>
-          </w:p>
-        </w:tc>
-        <w:tc>
-          <w:tcPr>
-            <w:tcW w:w="2935" w:type="dxa"/>
-          </w:tcPr>
-          <w:p>
-            <w:pPr>
-              <w:cnfStyle w:val="000000000000" w:firstRow="0" w:lastRow="0" w:firstColumn="0" w:lastColumn="0" w:oddVBand="0" w:evenVBand="0" w:oddHBand="0" w:evenHBand="0" w:firstRowFirstColumn="0" w:firstRowLastColumn="0" w:lastRowFirstColumn="0" w:lastRowLastColumn="0"/>
-            </w:pPr>
-            <w:r>
-              <w:t>Read command from SD card</w:t>
-            </w:r>
-          </w:p>
-        </w:tc>
-      </w:tr>
-      <w:tr>
-        <w:tc>
-          <w:tcPr>
-            <w:cnfStyle w:val="001000000000" w:firstRow="0" w:lastRow="0" w:firstColumn="1" w:lastColumn="0" w:oddVBand="0" w:evenVBand="0" w:oddHBand="0" w:evenHBand="0" w:firstRowFirstColumn="0" w:firstRowLastColumn="0" w:lastRowFirstColumn="0" w:lastRowLastColumn="0"/>
-            <w:tcW w:w="3379" w:type="dxa"/>
-          </w:tcPr>
-          <w:p>
-            <w:pPr>
-              <w:rPr>
-                <w:b w:val="0"/>
-              </w:rPr>
-            </w:pPr>
-            <w:r>
-              <w:rPr>
-                <w:b w:val="0"/>
-              </w:rPr>
-              <w:t>Save command</w:t>
-            </w:r>
-            <w:r>
-              <w:rPr>
-                <w:b w:val="0"/>
-              </w:rPr>
-              <w:t xml:space="preserve"> to SD card</w:t>
-            </w:r>
-          </w:p>
-        </w:tc>
-        <w:tc>
-          <w:tcPr>
-            <w:tcW w:w="2935" w:type="dxa"/>
-          </w:tcPr>
-          <w:p>
-            <w:pPr>
-              <w:cnfStyle w:val="000000000000" w:firstRow="0" w:lastRow="0" w:firstColumn="0" w:lastColumn="0" w:oddVBand="0" w:evenVBand="0" w:oddHBand="0" w:evenHBand="0" w:firstRowFirstColumn="0" w:firstRowLastColumn="0" w:lastRowFirstColumn="0" w:lastRowLastColumn="0"/>
-            </w:pPr>
-            <w:r>
-              <w:t>Execute command</w:t>
-            </w:r>
-          </w:p>
-        </w:tc>
-      </w:tr>
-      <w:tr>
-        <w:tc>
-          <w:tcPr>
-            <w:cnfStyle w:val="001000000000" w:firstRow="0" w:lastRow="0" w:firstColumn="1" w:lastColumn="0" w:oddVBand="0" w:evenVBand="0" w:oddHBand="0" w:evenHBand="0" w:firstRowFirstColumn="0" w:firstRowLastColumn="0" w:lastRowFirstColumn="0" w:lastRowLastColumn="0"/>
-            <w:tcW w:w="3379" w:type="dxa"/>
-          </w:tcPr>
-          <w:p>
-            <w:pPr>
-              <w:rPr>
-                <w:b w:val="0"/>
-              </w:rPr>
-            </w:pPr>
-          </w:p>
-        </w:tc>
-        <w:tc>
-          <w:tcPr>
-            <w:tcW w:w="2935" w:type="dxa"/>
-          </w:tcPr>
-          <w:p>
-            <w:pPr>
-              <w:cnfStyle w:val="000000000000" w:firstRow="0" w:lastRow="0" w:firstColumn="0" w:lastColumn="0" w:oddVBand="0" w:evenVBand="0" w:oddHBand="0" w:evenHBand="0" w:firstRowFirstColumn="0" w:firstRowLastColumn="0" w:lastRowFirstColumn="0" w:lastRowLastColumn="0"/>
-              <w:rPr>
-                <w:b/>
-              </w:rPr>
-            </w:pPr>
-          </w:p>
-        </w:tc>
-      </w:tr>
-      <w:tr>
-        <w:tc>
-          <w:tcPr>
-            <w:cnfStyle w:val="001000000000" w:firstRow="0" w:lastRow="0" w:firstColumn="1" w:lastColumn="0" w:oddVBand="0" w:evenVBand="0" w:oddHBand="0" w:evenHBand="0" w:firstRowFirstColumn="0" w:firstRowLastColumn="0" w:lastRowFirstColumn="0" w:lastRowLastColumn="0"/>
-            <w:tcW w:w="3379" w:type="dxa"/>
-          </w:tcPr>
-          <w:p>
-            <w:pPr>
-              <w:rPr>
-                <w:b w:val="0"/>
-              </w:rPr>
-            </w:pPr>
-            <w:r>
-              <w:rPr>
-                <w:b w:val="0"/>
-              </w:rPr>
-              <w:t>Period: 10 sec</w:t>
-            </w:r>
-          </w:p>
-        </w:tc>
-        <w:tc>
-          <w:tcPr>
-            <w:tcW w:w="2935" w:type="dxa"/>
-          </w:tcPr>
-          <w:p>
-            <w:pPr>
-              <w:cnfStyle w:val="000000000000" w:firstRow="0" w:lastRow="0" w:firstColumn="0" w:lastColumn="0" w:oddVBand="0" w:evenVBand="0" w:oddHBand="0" w:evenHBand="0" w:firstRowFirstColumn="0" w:firstRowLastColumn="0" w:lastRowFirstColumn="0" w:lastRowLastColumn="0"/>
-            </w:pPr>
-            <w:r>
-              <w:t>Period: 10 sec</w:t>
-            </w:r>
-          </w:p>
-        </w:tc>
-      </w:tr>
-    </w:tbl>
-    <w:p/>
-    <w:p>
-      <w:r>
-        <w:br w:type="page"/>
-      </w:r>
-    </w:p>
-    <w:p>
-      <w:pPr>
-        <w:pStyle w:val="Heading1"/>
-      </w:pPr>
-      <w:r>
-        <w:lastRenderedPageBreak/>
         <w:t>Procedural Firmware</w:t>
       </w:r>
     </w:p>
@@ -756,7 +78,13 @@
         </w:numPr>
       </w:pPr>
       <w:r>
-        <w:t>WiFi Setting</w:t>
+        <w:t xml:space="preserve">WiFi </w:t>
+      </w:r>
+      <w:r>
+        <w:t xml:space="preserve">and GPRS </w:t>
+      </w:r>
+      <w:r>
+        <w:t>Setting</w:t>
       </w:r>
     </w:p>
     <w:p>
@@ -772,18 +100,6 @@
       </w:r>
     </w:p>
     <w:p>
-      <w:pPr>
-        <w:pStyle w:val="ListParagraph"/>
-        <w:numPr>
-          <w:ilvl w:val="0"/>
-          <w:numId w:val="3"/>
-        </w:numPr>
-      </w:pPr>
-      <w:r>
-        <w:t>Remote Setting</w:t>
-      </w:r>
-    </w:p>
-    <w:p>
       <w:r>
         <w:t>Global initialization:</w:t>
       </w:r>
@@ -1206,18 +522,6 @@
     </w:p>
     <w:p>
       <w:pPr>
-        <w:pStyle w:val="ListParagraph"/>
-        <w:numPr>
-          <w:ilvl w:val="1"/>
-          <w:numId w:val="8"/>
-        </w:numPr>
-      </w:pPr>
-      <w:r>
-        <w:br w:type="page"/>
-      </w:r>
-    </w:p>
-    <w:p>
-      <w:pPr>
         <w:pStyle w:val="Heading2"/>
       </w:pPr>
       <w:r>
@@ -1239,10 +543,10 @@
         </w:numPr>
       </w:pPr>
       <w:r>
-        <w:t>List of Remotes</w:t>
-      </w:r>
-      <w:r>
-        <w:tab/>
+        <w:t>Init l</w:t>
+      </w:r>
+      <w:r>
+        <w:t>ist of Remotes</w:t>
       </w:r>
       <w:r>
         <w:tab/>
@@ -1337,13 +641,58 @@
       <w:r>
         <w:sym w:font="Wingdings" w:char="F0FC"/>
       </w:r>
-      <w:r>
-        <w:tab/>
-      </w:r>
-    </w:p>
-    <w:p>
-      <w:r>
-        <w:t>Loop:</w:t>
+    </w:p>
+    <w:p>
+      <w:pPr>
+        <w:pStyle w:val="ListParagraph"/>
+        <w:numPr>
+          <w:ilvl w:val="0"/>
+          <w:numId w:val="4"/>
+        </w:numPr>
+      </w:pPr>
+      <w:r>
+        <w:t>Check firmware update from server</w:t>
+      </w:r>
+      <w:r>
+        <w:tab/>
+      </w:r>
+      <w:r>
+        <w:rPr>
+          <w:color w:val="FF0000"/>
+        </w:rPr>
+        <w:sym w:font="Wingdings" w:char="F0FB"/>
+      </w:r>
+    </w:p>
+    <w:p>
+      <w:pPr>
+        <w:pStyle w:val="ListParagraph"/>
+        <w:numPr>
+          <w:ilvl w:val="0"/>
+          <w:numId w:val="4"/>
+        </w:numPr>
+      </w:pPr>
+      <w:r>
+        <w:t>Execute command for switch</w:t>
+      </w:r>
+      <w:r>
+        <w:tab/>
+      </w:r>
+      <w:r>
+        <w:tab/>
+      </w:r>
+      <w:r>
+        <w:rPr>
+          <w:color w:val="FF0000"/>
+        </w:rPr>
+        <w:sym w:font="Wingdings" w:char="F0FB"/>
+      </w:r>
+    </w:p>
+    <w:p>
+      <w:r>
+        <w:t>In l</w:t>
+      </w:r>
+      <w:r>
+        <w:t>oop:</w:t>
       </w:r>
     </w:p>
     <w:p>
@@ -1379,6 +728,15 @@
         <w:tab/>
       </w:r>
       <w:r>
+        <w:tab/>
+      </w:r>
+      <w:r>
+        <w:tab/>
+      </w:r>
+      <w:r>
+        <w:tab/>
+      </w:r>
+      <w:r>
         <w:sym w:font="Wingdings" w:char="F0FC"/>
       </w:r>
     </w:p>
@@ -1391,12 +749,63 @@
         </w:numPr>
       </w:pPr>
       <w:r>
-        <w:t>Energy data</w:t>
-      </w:r>
-      <w:r>
-        <w:tab/>
-      </w:r>
-      <w:r>
+        <w:t>Energy consumption</w:t>
+      </w:r>
+      <w:r>
+        <w:tab/>
+      </w:r>
+      <w:r>
+        <w:tab/>
+      </w:r>
+      <w:r>
+        <w:tab/>
+      </w:r>
+      <w:r>
+        <w:tab/>
+      </w:r>
+      <w:r>
+        <w:rPr>
+          <w:color w:val="FF0000"/>
+        </w:rPr>
+        <w:sym w:font="Wingdings" w:char="F0FB"/>
+      </w:r>
+    </w:p>
+    <w:p>
+      <w:pPr>
+        <w:pStyle w:val="ListParagraph"/>
+        <w:numPr>
+          <w:ilvl w:val="1"/>
+          <w:numId w:val="5"/>
+        </w:numPr>
+      </w:pPr>
+      <w:r>
+        <w:t>State of switch</w:t>
+      </w:r>
+      <w:r>
+        <w:tab/>
+      </w:r>
+      <w:r>
+        <w:rPr>
+          <w:color w:val="FF0000"/>
+        </w:rPr>
+        <w:tab/>
+      </w:r>
+      <w:r>
+        <w:rPr>
+          <w:color w:val="FF0000"/>
+        </w:rPr>
+        <w:tab/>
+      </w:r>
+      <w:r>
+        <w:rPr>
+          <w:color w:val="FF0000"/>
+        </w:rPr>
+        <w:tab/>
+      </w:r>
+      <w:r>
+        <w:rPr>
+          <w:color w:val="FF0000"/>
+        </w:rPr>
         <w:tab/>
       </w:r>
       <w:r>
@@ -1424,6 +833,15 @@
         <w:tab/>
       </w:r>
       <w:r>
+        <w:tab/>
+      </w:r>
+      <w:r>
+        <w:tab/>
+      </w:r>
+      <w:r>
+        <w:tab/>
+      </w:r>
+      <w:r>
         <w:sym w:font="Wingdings" w:char="F0FC"/>
       </w:r>
     </w:p>
@@ -1445,6 +863,15 @@
         <w:tab/>
       </w:r>
       <w:r>
+        <w:tab/>
+      </w:r>
+      <w:r>
+        <w:tab/>
+      </w:r>
+      <w:r>
+        <w:tab/>
+      </w:r>
+      <w:r>
         <w:sym w:font="Wingdings" w:char="F0FC"/>
       </w:r>
     </w:p>
@@ -1457,13 +884,25 @@
         </w:numPr>
       </w:pPr>
       <w:r>
-        <w:t>Get command from server</w:t>
-      </w:r>
-      <w:r>
-        <w:tab/>
-      </w:r>
-      <w:r>
-        <w:sym w:font="Wingdings" w:char="F0FC"/>
+        <w:t>Check device (</w:t>
+      </w:r>
+      <w:r>
+        <w:t>IR remote, RF switch) connection</w:t>
+      </w:r>
+      <w:r>
+        <w:tab/>
+      </w:r>
+      <w:r>
+        <w:tab/>
+      </w:r>
+      <w:r>
+        <w:rPr>
+          <w:color w:val="FF0000"/>
+        </w:rPr>
+        <w:sym w:font="Wingdings" w:char="F0FB"/>
+      </w:r>
+      <w:r>
+        <w:t xml:space="preserve"> </w:t>
       </w:r>
     </w:p>
     <w:p>
@@ -1475,7 +914,37 @@
         </w:numPr>
       </w:pPr>
       <w:r>
-        <w:t>Execute command</w:t>
+        <w:t>Get command from server</w:t>
+      </w:r>
+      <w:r>
+        <w:tab/>
+      </w:r>
+      <w:r>
+        <w:tab/>
+      </w:r>
+      <w:r>
+        <w:tab/>
+      </w:r>
+      <w:r>
+        <w:tab/>
+      </w:r>
+      <w:r>
+        <w:sym w:font="Wingdings" w:char="F0FC"/>
+      </w:r>
+    </w:p>
+    <w:p>
+      <w:pPr>
+        <w:pStyle w:val="ListParagraph"/>
+        <w:numPr>
+          <w:ilvl w:val="0"/>
+          <w:numId w:val="5"/>
+        </w:numPr>
+      </w:pPr>
+      <w:r>
+        <w:t>Process</w:t>
+      </w:r>
+      <w:r>
+        <w:t xml:space="preserve"> command</w:t>
       </w:r>
     </w:p>
     <w:p>
@@ -1496,6 +965,15 @@
         <w:tab/>
       </w:r>
       <w:r>
+        <w:tab/>
+      </w:r>
+      <w:r>
+        <w:tab/>
+      </w:r>
+      <w:r>
+        <w:tab/>
+      </w:r>
+      <w:r>
         <w:sym w:font="Wingdings" w:char="F0FC"/>
       </w:r>
     </w:p>
@@ -1508,7 +986,13 @@
         </w:numPr>
       </w:pPr>
       <w:r>
-        <w:t>Exec command</w:t>
+        <w:t>Exec</w:t>
+      </w:r>
+      <w:r>
+        <w:t>ute</w:t>
+      </w:r>
+      <w:r>
+        <w:t xml:space="preserve"> command</w:t>
       </w:r>
     </w:p>
     <w:p>
@@ -1520,7 +1004,13 @@
         </w:numPr>
       </w:pPr>
       <w:r>
-        <w:t>Remote</w:t>
+        <w:t>Command for r</w:t>
+      </w:r>
+      <w:r>
+        <w:t>emote</w:t>
+      </w:r>
+      <w:r>
+        <w:tab/>
       </w:r>
       <w:r>
         <w:tab/>
@@ -1541,7 +1031,13 @@
         </w:numPr>
       </w:pPr>
       <w:r>
-        <w:t>Switch</w:t>
+        <w:t>Command for s</w:t>
+      </w:r>
+      <w:r>
+        <w:t>witch</w:t>
+      </w:r>
+      <w:r>
+        <w:tab/>
       </w:r>
       <w:r>
         <w:tab/>
@@ -1565,7 +1061,43 @@
         </w:numPr>
       </w:pPr>
       <w:r>
+        <w:t>Save command for switch</w:t>
+      </w:r>
+      <w:r>
+        <w:tab/>
+      </w:r>
+      <w:r>
+        <w:tab/>
+      </w:r>
+      <w:r>
+        <w:tab/>
+      </w:r>
+      <w:r>
+        <w:rPr>
+          <w:color w:val="FF0000"/>
+        </w:rPr>
+        <w:sym w:font="Wingdings" w:char="F0FB"/>
+      </w:r>
+    </w:p>
+    <w:p>
+      <w:pPr>
+        <w:pStyle w:val="ListParagraph"/>
+        <w:numPr>
+          <w:ilvl w:val="1"/>
+          <w:numId w:val="5"/>
+        </w:numPr>
+      </w:pPr>
+      <w:r>
         <w:t>Send execution status</w:t>
+      </w:r>
+      <w:r>
+        <w:tab/>
+      </w:r>
+      <w:r>
+        <w:tab/>
+      </w:r>
+      <w:r>
+        <w:tab/>
       </w:r>
       <w:r>
         <w:tab/>
@@ -1592,6 +1124,15 @@
         <w:tab/>
       </w:r>
       <w:r>
+        <w:tab/>
+      </w:r>
+      <w:r>
+        <w:tab/>
+      </w:r>
+      <w:r>
+        <w:tab/>
+      </w:r>
+      <w:r>
         <w:rPr>
           <w:color w:val="FF0000"/>
         </w:rPr>
@@ -1817,6 +1358,21 @@
       <w:pPr>
         <w:pStyle w:val="ListParagraph"/>
         <w:numPr>
+          <w:ilvl w:val="2"/>
+          <w:numId w:val="6"/>
+        </w:numPr>
+      </w:pPr>
+      <w:r>
+        <w:rPr>
+          <w:color w:val="FF0000"/>
+        </w:rPr>
+        <w:t>Combine command remote control and switch control</w:t>
+      </w:r>
+    </w:p>
+    <w:p>
+      <w:pPr>
+        <w:pStyle w:val="ListParagraph"/>
+        <w:numPr>
           <w:ilvl w:val="0"/>
           <w:numId w:val="6"/>
         </w:numPr>
@@ -1845,11 +1401,76 @@
           <w:b/>
         </w:rPr>
       </w:pPr>
-      <w:r>
+      <w:hyperlink r:id="rId5" w:history="1">
+        <w:r>
+          <w:rPr>
+            <w:rStyle w:val="Hyperlink"/>
+            <w:b/>
+          </w:rPr>
+          <w:t>http://api.thingspeak.com/update?api_key=99N5T6AH3NY4UKNA&amp;field1=90</w:t>
+        </w:r>
+      </w:hyperlink>
+    </w:p>
+    <w:p>
+      <w:pPr>
+        <w:pStyle w:val="ListParagraph"/>
+        <w:ind w:left="1440"/>
         <w:rPr>
           <w:b/>
-        </w:rPr>
-        <w:t>http://api.thingspeak.com/update?api_key=99N5T6AH3NY4UKNA&amp;field1=90</w:t>
+          <w:color w:val="FF0000"/>
+        </w:rPr>
+      </w:pPr>
+      <w:r>
+        <w:rPr>
+          <w:b/>
+          <w:color w:val="FF0000"/>
+        </w:rPr>
+        <w:t>(</w:t>
+      </w:r>
+      <w:r>
+        <w:rPr>
+          <w:b/>
+          <w:color w:val="FF0000"/>
+        </w:rPr>
+        <w:t>POST command</w:t>
+      </w:r>
+      <w:r>
+        <w:rPr>
+          <w:b/>
+          <w:color w:val="FF0000"/>
+        </w:rPr>
+        <w:t>)</w:t>
+      </w:r>
+    </w:p>
+    <w:p>
+      <w:pPr>
+        <w:pStyle w:val="ListParagraph"/>
+        <w:ind w:left="1440"/>
+        <w:rPr>
+          <w:b/>
+          <w:color w:val="FF0000"/>
+        </w:rPr>
+      </w:pPr>
+      <w:r>
+        <w:rPr>
+          <w:b/>
+          <w:color w:val="FF0000"/>
+        </w:rPr>
+        <w:t>(</w:t>
+      </w:r>
+      <w:r>
+        <w:rPr>
+          <w:b/>
+          <w:color w:val="FF0000"/>
+        </w:rPr>
+        <w:t>Server IP address</w:t>
+      </w:r>
+      <w:r>
+        <w:rPr>
+          <w:b/>
+          <w:color w:val="FF0000"/>
+        </w:rPr>
+        <w:t>)</w:t>
       </w:r>
     </w:p>
     <w:p>
@@ -1863,7 +1484,13 @@
       </w:pPr>
       <w:r>
         <w:lastRenderedPageBreak/>
-        <w:t>WiFi Setting</w:t>
+        <w:t xml:space="preserve">WiFi </w:t>
+      </w:r>
+      <w:r>
+        <w:t xml:space="preserve">and GPRS </w:t>
+      </w:r>
+      <w:r>
+        <w:t>Setting</w:t>
       </w:r>
     </w:p>
     <w:p>
@@ -1885,6 +1512,15 @@
       <w:r>
         <w:t>Init panel parameter</w:t>
       </w:r>
+      <w:r>
+        <w:tab/>
+      </w:r>
+      <w:r>
+        <w:tab/>
+      </w:r>
+      <w:r>
+        <w:sym w:font="Wingdings" w:char="F0FC"/>
+      </w:r>
     </w:p>
     <w:p>
       <w:pPr>
@@ -1897,6 +1533,18 @@
       <w:r>
         <w:t>Init WiFi Server</w:t>
       </w:r>
+      <w:r>
+        <w:tab/>
+      </w:r>
+      <w:r>
+        <w:tab/>
+      </w:r>
+      <w:r>
+        <w:tab/>
+      </w:r>
+      <w:r>
+        <w:sym w:font="Wingdings" w:char="F0FC"/>
+      </w:r>
     </w:p>
     <w:p>
       <w:pPr>
@@ -1904,7 +1552,10 @@
         <w:ind w:left="0"/>
       </w:pPr>
       <w:r>
-        <w:t>Loop:</w:t>
+        <w:t>In l</w:t>
+      </w:r>
+      <w:r>
+        <w:t>oop:</w:t>
       </w:r>
     </w:p>
     <w:p>
@@ -1918,6 +1569,15 @@
       <w:r>
         <w:t>Update LCD display</w:t>
       </w:r>
+      <w:r>
+        <w:tab/>
+      </w:r>
+      <w:r>
+        <w:tab/>
+      </w:r>
+      <w:r>
+        <w:sym w:font="Wingdings" w:char="F0FC"/>
+      </w:r>
     </w:p>
     <w:p>
       <w:pPr>
@@ -1930,6 +1590,18 @@
       <w:r>
         <w:t>Receive data</w:t>
       </w:r>
+      <w:r>
+        <w:tab/>
+      </w:r>
+      <w:r>
+        <w:tab/>
+      </w:r>
+      <w:r>
+        <w:tab/>
+      </w:r>
+      <w:r>
+        <w:sym w:font="Wingdings" w:char="F0FC"/>
+      </w:r>
     </w:p>
     <w:p>
       <w:pPr>
@@ -1940,7 +1612,22 @@
         </w:numPr>
       </w:pPr>
       <w:r>
-        <w:t>Check data</w:t>
+        <w:t>Parse</w:t>
+      </w:r>
+      <w:r>
+        <w:t xml:space="preserve"> data</w:t>
+      </w:r>
+      <w:r>
+        <w:tab/>
+      </w:r>
+      <w:r>
+        <w:tab/>
+      </w:r>
+      <w:r>
+        <w:tab/>
+      </w:r>
+      <w:r>
+        <w:sym w:font="Wingdings" w:char="F0FC"/>
       </w:r>
     </w:p>
     <w:p>
@@ -1952,7 +1639,37 @@
         </w:numPr>
       </w:pPr>
       <w:r>
-        <w:t>Save SSID and PASS data</w:t>
+        <w:t>Save SSID and PASS setting</w:t>
+      </w:r>
+      <w:r>
+        <w:tab/>
+      </w:r>
+      <w:r>
+        <w:sym w:font="Wingdings" w:char="F0FC"/>
+      </w:r>
+    </w:p>
+    <w:p>
+      <w:pPr>
+        <w:pStyle w:val="ListParagraph"/>
+        <w:numPr>
+          <w:ilvl w:val="0"/>
+          <w:numId w:val="12"/>
+        </w:numPr>
+      </w:pPr>
+      <w:r>
+        <w:t>Save GPRS setting</w:t>
+      </w:r>
+      <w:r>
+        <w:tab/>
+      </w:r>
+      <w:r>
+        <w:tab/>
+      </w:r>
+      <w:r>
+        <w:rPr>
+          <w:color w:val="FF0000"/>
+        </w:rPr>
+        <w:sym w:font="Wingdings" w:char="F0FB"/>
       </w:r>
     </w:p>
     <w:p>
@@ -1982,6 +1699,12 @@
       <w:r>
         <w:t>Update LCD display (this mode only support ETH)</w:t>
       </w:r>
+      <w:r>
+        <w:tab/>
+      </w:r>
+      <w:r>
+        <w:sym w:font="Wingdings" w:char="F0FC"/>
+      </w:r>
     </w:p>
     <w:p>
       <w:pPr>
@@ -1992,7 +1715,26 @@
         </w:numPr>
       </w:pPr>
       <w:r>
-        <w:t>Discover remote</w:t>
+        <w:t>Clear remote list (option</w:t>
+      </w:r>
+      <w:r>
+        <w:t>al</w:t>
+      </w:r>
+      <w:r>
+        <w:t>)</w:t>
+      </w:r>
+      <w:r>
+        <w:tab/>
+      </w:r>
+      <w:r>
+        <w:tab/>
+      </w:r>
+      <w:r>
+        <w:tab/>
+      </w:r>
+      <w:r>
+        <w:tab/>
+        <w:t>-</w:t>
       </w:r>
     </w:p>
     <w:p>
@@ -2004,7 +1746,31 @@
         </w:numPr>
       </w:pPr>
       <w:r>
-        <w:t>Update LCD (MAC – IP – Label)</w:t>
+        <w:t>Init ETH</w:t>
+      </w:r>
+      <w:r>
+        <w:tab/>
+      </w:r>
+      <w:r>
+        <w:tab/>
+      </w:r>
+      <w:r>
+        <w:tab/>
+      </w:r>
+      <w:r>
+        <w:tab/>
+      </w:r>
+      <w:r>
+        <w:tab/>
+      </w:r>
+      <w:r>
+        <w:tab/>
+      </w:r>
+      <w:r>
+        <w:tab/>
+      </w:r>
+      <w:r>
+        <w:sym w:font="Wingdings" w:char="F0FC"/>
       </w:r>
     </w:p>
     <w:p>
@@ -2016,10 +1782,113 @@
         </w:numPr>
       </w:pPr>
       <w:r>
+        <w:t>Discover remote</w:t>
+      </w:r>
+      <w:r>
+        <w:t>s</w:t>
+      </w:r>
+      <w:r>
+        <w:tab/>
+      </w:r>
+      <w:r>
+        <w:tab/>
+      </w:r>
+      <w:r>
+        <w:tab/>
+      </w:r>
+      <w:r>
+        <w:tab/>
+      </w:r>
+      <w:r>
+        <w:tab/>
+      </w:r>
+      <w:r>
+        <w:sym w:font="Wingdings" w:char="F0FC"/>
+      </w:r>
+    </w:p>
+    <w:p>
+      <w:pPr>
+        <w:pStyle w:val="ListParagraph"/>
+        <w:numPr>
+          <w:ilvl w:val="0"/>
+          <w:numId w:val="13"/>
+        </w:numPr>
+      </w:pPr>
+      <w:r>
+        <w:t xml:space="preserve">Update LCD </w:t>
+      </w:r>
+      <w:r>
+        <w:t>display with number of remote found</w:t>
+      </w:r>
+      <w:r>
+        <w:tab/>
+      </w:r>
+      <w:r>
+        <w:sym w:font="Wingdings" w:char="F0FC"/>
+      </w:r>
+    </w:p>
+    <w:p>
+      <w:pPr>
+        <w:pStyle w:val="ListParagraph"/>
+        <w:numPr>
+          <w:ilvl w:val="0"/>
+          <w:numId w:val="13"/>
+        </w:numPr>
+      </w:pPr>
+      <w:r>
         <w:t>Save remote list</w:t>
       </w:r>
-      <w:bookmarkStart w:id="0" w:name="_GoBack"/>
-      <w:bookmarkEnd w:id="0"/>
+      <w:r>
+        <w:tab/>
+      </w:r>
+      <w:r>
+        <w:tab/>
+      </w:r>
+      <w:r>
+        <w:tab/>
+      </w:r>
+      <w:r>
+        <w:tab/>
+      </w:r>
+      <w:r>
+        <w:tab/>
+      </w:r>
+      <w:r>
+        <w:tab/>
+      </w:r>
+      <w:r>
+        <w:sym w:font="Wingdings" w:char="F0FC"/>
+      </w:r>
+    </w:p>
+    <w:p>
+      <w:pPr>
+        <w:pStyle w:val="ListParagraph"/>
+        <w:numPr>
+          <w:ilvl w:val="0"/>
+          <w:numId w:val="13"/>
+        </w:numPr>
+      </w:pPr>
+      <w:r>
+        <w:t>Send remote list to cloud</w:t>
+      </w:r>
+      <w:r>
+        <w:tab/>
+      </w:r>
+      <w:r>
+        <w:tab/>
+      </w:r>
+      <w:r>
+        <w:tab/>
+      </w:r>
+      <w:r>
+        <w:tab/>
+      </w:r>
+      <w:r>
+        <w:rPr>
+          <w:color w:val="FF0000"/>
+        </w:rPr>
+        <w:sym w:font="Wingdings" w:char="F0FB"/>
+      </w:r>
     </w:p>
     <w:sectPr>
       <w:pgSz w:w="12240" w:h="15840"/>
@@ -2209,6 +2078,92 @@
     </w:lvl>
   </w:abstractNum>
   <w:abstractNum w:abstractNumId="2">
+    <w:nsid w:val="31FF4AE5"/>
+    <w:multiLevelType w:val="hybridMultilevel"/>
+    <w:tmpl w:val="015EE31E"/>
+    <w:lvl w:ilvl="0" w:tplc="0409000F">
+      <w:start w:val="1"/>
+      <w:numFmt w:val="decimal"/>
+      <w:lvlText w:val="%1."/>
+      <w:lvlJc w:val="left"/>
+      <w:pPr>
+        <w:ind w:left="720" w:hanging="360"/>
+      </w:pPr>
+    </w:lvl>
+    <w:lvl w:ilvl="1" w:tplc="04090019" w:tentative="1">
+      <w:start w:val="1"/>
+      <w:numFmt w:val="lowerLetter"/>
+      <w:lvlText w:val="%2."/>
+      <w:lvlJc w:val="left"/>
+      <w:pPr>
+        <w:ind w:left="1440" w:hanging="360"/>
+      </w:pPr>
+    </w:lvl>
+    <w:lvl w:ilvl="2" w:tplc="0409001B" w:tentative="1">
+      <w:start w:val="1"/>
+      <w:numFmt w:val="lowerRoman"/>
+      <w:lvlText w:val="%3."/>
+      <w:lvlJc w:val="right"/>
+      <w:pPr>
+        <w:ind w:left="2160" w:hanging="180"/>
+      </w:pPr>
+    </w:lvl>
+    <w:lvl w:ilvl="3" w:tplc="0409000F" w:tentative="1">
+      <w:start w:val="1"/>
+      <w:numFmt w:val="decimal"/>
+      <w:lvlText w:val="%4."/>
+      <w:lvlJc w:val="left"/>
+      <w:pPr>
+        <w:ind w:left="2880" w:hanging="360"/>
+      </w:pPr>
+    </w:lvl>
+    <w:lvl w:ilvl="4" w:tplc="04090019" w:tentative="1">
+      <w:start w:val="1"/>
+      <w:numFmt w:val="lowerLetter"/>
+      <w:lvlText w:val="%5."/>
+      <w:lvlJc w:val="left"/>
+      <w:pPr>
+        <w:ind w:left="3600" w:hanging="360"/>
+      </w:pPr>
+    </w:lvl>
+    <w:lvl w:ilvl="5" w:tplc="0409001B" w:tentative="1">
+      <w:start w:val="1"/>
+      <w:numFmt w:val="lowerRoman"/>
+      <w:lvlText w:val="%6."/>
+      <w:lvlJc w:val="right"/>
+      <w:pPr>
+        <w:ind w:left="4320" w:hanging="180"/>
+      </w:pPr>
+    </w:lvl>
+    <w:lvl w:ilvl="6" w:tplc="0409000F" w:tentative="1">
+      <w:start w:val="1"/>
+      <w:numFmt w:val="decimal"/>
+      <w:lvlText w:val="%7."/>
+      <w:lvlJc w:val="left"/>
+      <w:pPr>
+        <w:ind w:left="5040" w:hanging="360"/>
+      </w:pPr>
+    </w:lvl>
+    <w:lvl w:ilvl="7" w:tplc="04090019" w:tentative="1">
+      <w:start w:val="1"/>
+      <w:numFmt w:val="lowerLetter"/>
+      <w:lvlText w:val="%8."/>
+      <w:lvlJc w:val="left"/>
+      <w:pPr>
+        <w:ind w:left="5760" w:hanging="360"/>
+      </w:pPr>
+    </w:lvl>
+    <w:lvl w:ilvl="8" w:tplc="0409001B" w:tentative="1">
+      <w:start w:val="1"/>
+      <w:numFmt w:val="lowerRoman"/>
+      <w:lvlText w:val="%9."/>
+      <w:lvlJc w:val="right"/>
+      <w:pPr>
+        <w:ind w:left="6480" w:hanging="180"/>
+      </w:pPr>
+    </w:lvl>
+  </w:abstractNum>
+  <w:abstractNum w:abstractNumId="3">
     <w:nsid w:val="324D60F4"/>
     <w:multiLevelType w:val="hybridMultilevel"/>
     <w:tmpl w:val="76121C82"/>
@@ -2294,7 +2249,7 @@
       </w:pPr>
     </w:lvl>
   </w:abstractNum>
-  <w:abstractNum w:abstractNumId="3">
+  <w:abstractNum w:abstractNumId="4">
     <w:nsid w:val="351C3F96"/>
     <w:multiLevelType w:val="hybridMultilevel"/>
     <w:tmpl w:val="5A2E0DB4"/>
@@ -2380,7 +2335,7 @@
       </w:pPr>
     </w:lvl>
   </w:abstractNum>
-  <w:abstractNum w:abstractNumId="4">
+  <w:abstractNum w:abstractNumId="5">
     <w:nsid w:val="3BAA2DAA"/>
     <w:multiLevelType w:val="hybridMultilevel"/>
     <w:tmpl w:val="9A9E0EB8"/>
@@ -2466,7 +2421,7 @@
       </w:pPr>
     </w:lvl>
   </w:abstractNum>
-  <w:abstractNum w:abstractNumId="5">
+  <w:abstractNum w:abstractNumId="6">
     <w:nsid w:val="40194D7F"/>
     <w:multiLevelType w:val="hybridMultilevel"/>
     <w:tmpl w:val="82BC0BD6"/>
@@ -2579,7 +2534,93 @@
       </w:rPr>
     </w:lvl>
   </w:abstractNum>
-  <w:abstractNum w:abstractNumId="6">
+  <w:abstractNum w:abstractNumId="7">
+    <w:nsid w:val="416E6789"/>
+    <w:multiLevelType w:val="hybridMultilevel"/>
+    <w:tmpl w:val="8A6A905A"/>
+    <w:lvl w:ilvl="0" w:tplc="0409000F">
+      <w:start w:val="1"/>
+      <w:numFmt w:val="decimal"/>
+      <w:lvlText w:val="%1."/>
+      <w:lvlJc w:val="left"/>
+      <w:pPr>
+        <w:ind w:left="720" w:hanging="360"/>
+      </w:pPr>
+    </w:lvl>
+    <w:lvl w:ilvl="1" w:tplc="04090019">
+      <w:start w:val="1"/>
+      <w:numFmt w:val="lowerLetter"/>
+      <w:lvlText w:val="%2."/>
+      <w:lvlJc w:val="left"/>
+      <w:pPr>
+        <w:ind w:left="1440" w:hanging="360"/>
+      </w:pPr>
+    </w:lvl>
+    <w:lvl w:ilvl="2" w:tplc="0409001B" w:tentative="1">
+      <w:start w:val="1"/>
+      <w:numFmt w:val="lowerRoman"/>
+      <w:lvlText w:val="%3."/>
+      <w:lvlJc w:val="right"/>
+      <w:pPr>
+        <w:ind w:left="2160" w:hanging="180"/>
+      </w:pPr>
+    </w:lvl>
+    <w:lvl w:ilvl="3" w:tplc="0409000F" w:tentative="1">
+      <w:start w:val="1"/>
+      <w:numFmt w:val="decimal"/>
+      <w:lvlText w:val="%4."/>
+      <w:lvlJc w:val="left"/>
+      <w:pPr>
+        <w:ind w:left="2880" w:hanging="360"/>
+      </w:pPr>
+    </w:lvl>
+    <w:lvl w:ilvl="4" w:tplc="04090019" w:tentative="1">
+      <w:start w:val="1"/>
+      <w:numFmt w:val="lowerLetter"/>
+      <w:lvlText w:val="%5."/>
+      <w:lvlJc w:val="left"/>
+      <w:pPr>
+        <w:ind w:left="3600" w:hanging="360"/>
+      </w:pPr>
+    </w:lvl>
+    <w:lvl w:ilvl="5" w:tplc="0409001B" w:tentative="1">
+      <w:start w:val="1"/>
+      <w:numFmt w:val="lowerRoman"/>
+      <w:lvlText w:val="%6."/>
+      <w:lvlJc w:val="right"/>
+      <w:pPr>
+        <w:ind w:left="4320" w:hanging="180"/>
+      </w:pPr>
+    </w:lvl>
+    <w:lvl w:ilvl="6" w:tplc="0409000F" w:tentative="1">
+      <w:start w:val="1"/>
+      <w:numFmt w:val="decimal"/>
+      <w:lvlText w:val="%7."/>
+      <w:lvlJc w:val="left"/>
+      <w:pPr>
+        <w:ind w:left="5040" w:hanging="360"/>
+      </w:pPr>
+    </w:lvl>
+    <w:lvl w:ilvl="7" w:tplc="04090019" w:tentative="1">
+      <w:start w:val="1"/>
+      <w:numFmt w:val="lowerLetter"/>
+      <w:lvlText w:val="%8."/>
+      <w:lvlJc w:val="left"/>
+      <w:pPr>
+        <w:ind w:left="5760" w:hanging="360"/>
+      </w:pPr>
+    </w:lvl>
+    <w:lvl w:ilvl="8" w:tplc="0409001B" w:tentative="1">
+      <w:start w:val="1"/>
+      <w:numFmt w:val="lowerRoman"/>
+      <w:lvlText w:val="%9."/>
+      <w:lvlJc w:val="right"/>
+      <w:pPr>
+        <w:ind w:left="6480" w:hanging="180"/>
+      </w:pPr>
+    </w:lvl>
+  </w:abstractNum>
+  <w:abstractNum w:abstractNumId="8">
     <w:nsid w:val="4A3B073F"/>
     <w:multiLevelType w:val="hybridMultilevel"/>
     <w:tmpl w:val="C5667F32"/>
@@ -2668,7 +2709,7 @@
       </w:pPr>
     </w:lvl>
   </w:abstractNum>
-  <w:abstractNum w:abstractNumId="7">
+  <w:abstractNum w:abstractNumId="9">
     <w:nsid w:val="4D7F4898"/>
     <w:multiLevelType w:val="hybridMultilevel"/>
     <w:tmpl w:val="1DC6A31A"/>
@@ -2760,7 +2801,7 @@
       </w:pPr>
     </w:lvl>
   </w:abstractNum>
-  <w:abstractNum w:abstractNumId="8">
+  <w:abstractNum w:abstractNumId="10">
     <w:nsid w:val="538A27A7"/>
     <w:multiLevelType w:val="hybridMultilevel"/>
     <w:tmpl w:val="725C968A"/>
@@ -2846,7 +2887,7 @@
       </w:pPr>
     </w:lvl>
   </w:abstractNum>
-  <w:abstractNum w:abstractNumId="9">
+  <w:abstractNum w:abstractNumId="11">
     <w:nsid w:val="68B6651B"/>
     <w:multiLevelType w:val="hybridMultilevel"/>
     <w:tmpl w:val="0C14C064"/>
@@ -2959,7 +3000,93 @@
       </w:rPr>
     </w:lvl>
   </w:abstractNum>
-  <w:abstractNum w:abstractNumId="10">
+  <w:abstractNum w:abstractNumId="12">
+    <w:nsid w:val="6D8E3555"/>
+    <w:multiLevelType w:val="hybridMultilevel"/>
+    <w:tmpl w:val="F5FA1C12"/>
+    <w:lvl w:ilvl="0" w:tplc="0409000F">
+      <w:start w:val="1"/>
+      <w:numFmt w:val="decimal"/>
+      <w:lvlText w:val="%1."/>
+      <w:lvlJc w:val="left"/>
+      <w:pPr>
+        <w:ind w:left="720" w:hanging="360"/>
+      </w:pPr>
+    </w:lvl>
+    <w:lvl w:ilvl="1" w:tplc="04090019">
+      <w:start w:val="1"/>
+      <w:numFmt w:val="lowerLetter"/>
+      <w:lvlText w:val="%2."/>
+      <w:lvlJc w:val="left"/>
+      <w:pPr>
+        <w:ind w:left="1440" w:hanging="360"/>
+      </w:pPr>
+    </w:lvl>
+    <w:lvl w:ilvl="2" w:tplc="0409001B" w:tentative="1">
+      <w:start w:val="1"/>
+      <w:numFmt w:val="lowerRoman"/>
+      <w:lvlText w:val="%3."/>
+      <w:lvlJc w:val="right"/>
+      <w:pPr>
+        <w:ind w:left="2160" w:hanging="180"/>
+      </w:pPr>
+    </w:lvl>
+    <w:lvl w:ilvl="3" w:tplc="0409000F" w:tentative="1">
+      <w:start w:val="1"/>
+      <w:numFmt w:val="decimal"/>
+      <w:lvlText w:val="%4."/>
+      <w:lvlJc w:val="left"/>
+      <w:pPr>
+        <w:ind w:left="2880" w:hanging="360"/>
+      </w:pPr>
+    </w:lvl>
+    <w:lvl w:ilvl="4" w:tplc="04090019" w:tentative="1">
+      <w:start w:val="1"/>
+      <w:numFmt w:val="lowerLetter"/>
+      <w:lvlText w:val="%5."/>
+      <w:lvlJc w:val="left"/>
+      <w:pPr>
+        <w:ind w:left="3600" w:hanging="360"/>
+      </w:pPr>
+    </w:lvl>
+    <w:lvl w:ilvl="5" w:tplc="0409001B" w:tentative="1">
+      <w:start w:val="1"/>
+      <w:numFmt w:val="lowerRoman"/>
+      <w:lvlText w:val="%6."/>
+      <w:lvlJc w:val="right"/>
+      <w:pPr>
+        <w:ind w:left="4320" w:hanging="180"/>
+      </w:pPr>
+    </w:lvl>
+    <w:lvl w:ilvl="6" w:tplc="0409000F" w:tentative="1">
+      <w:start w:val="1"/>
+      <w:numFmt w:val="decimal"/>
+      <w:lvlText w:val="%7."/>
+      <w:lvlJc w:val="left"/>
+      <w:pPr>
+        <w:ind w:left="5040" w:hanging="360"/>
+      </w:pPr>
+    </w:lvl>
+    <w:lvl w:ilvl="7" w:tplc="04090019" w:tentative="1">
+      <w:start w:val="1"/>
+      <w:numFmt w:val="lowerLetter"/>
+      <w:lvlText w:val="%8."/>
+      <w:lvlJc w:val="left"/>
+      <w:pPr>
+        <w:ind w:left="5760" w:hanging="360"/>
+      </w:pPr>
+    </w:lvl>
+    <w:lvl w:ilvl="8" w:tplc="0409001B" w:tentative="1">
+      <w:start w:val="1"/>
+      <w:numFmt w:val="lowerRoman"/>
+      <w:lvlText w:val="%9."/>
+      <w:lvlJc w:val="right"/>
+      <w:pPr>
+        <w:ind w:left="6480" w:hanging="180"/>
+      </w:pPr>
+    </w:lvl>
+  </w:abstractNum>
+  <w:abstractNum w:abstractNumId="13">
     <w:nsid w:val="76877060"/>
     <w:multiLevelType w:val="hybridMultilevel"/>
     <w:tmpl w:val="725C968A"/>
@@ -3045,7 +3172,7 @@
       </w:pPr>
     </w:lvl>
   </w:abstractNum>
-  <w:abstractNum w:abstractNumId="11">
+  <w:abstractNum w:abstractNumId="14">
     <w:nsid w:val="79C6610A"/>
     <w:multiLevelType w:val="hybridMultilevel"/>
     <w:tmpl w:val="31307B82"/>
@@ -3131,7 +3258,7 @@
       </w:pPr>
     </w:lvl>
   </w:abstractNum>
-  <w:abstractNum w:abstractNumId="12">
+  <w:abstractNum w:abstractNumId="15">
     <w:nsid w:val="7E6F2F34"/>
     <w:multiLevelType w:val="hybridMultilevel"/>
     <w:tmpl w:val="2D0C8A9E"/>
@@ -3217,7 +3344,7 @@
       </w:pPr>
     </w:lvl>
   </w:abstractNum>
-  <w:abstractNum w:abstractNumId="13">
+  <w:abstractNum w:abstractNumId="16">
     <w:nsid w:val="7FD022DE"/>
     <w:multiLevelType w:val="hybridMultilevel"/>
     <w:tmpl w:val="9A9E0EB8"/>
@@ -3304,31 +3431,31 @@
     </w:lvl>
   </w:abstractNum>
   <w:num w:numId="1">
+    <w:abstractNumId w:val="6"/>
+  </w:num>
+  <w:num w:numId="2">
+    <w:abstractNumId w:val="11"/>
+  </w:num>
+  <w:num w:numId="3">
+    <w:abstractNumId w:val="4"/>
+  </w:num>
+  <w:num w:numId="4">
     <w:abstractNumId w:val="5"/>
   </w:num>
-  <w:num w:numId="2">
+  <w:num w:numId="5">
+    <w:abstractNumId w:val="16"/>
+  </w:num>
+  <w:num w:numId="6">
     <w:abstractNumId w:val="9"/>
   </w:num>
-  <w:num w:numId="3">
+  <w:num w:numId="7">
     <w:abstractNumId w:val="3"/>
   </w:num>
-  <w:num w:numId="4">
-    <w:abstractNumId w:val="4"/>
-  </w:num>
-  <w:num w:numId="5">
-    <w:abstractNumId w:val="13"/>
-  </w:num>
-  <w:num w:numId="6">
-    <w:abstractNumId w:val="7"/>
-  </w:num>
-  <w:num w:numId="7">
-    <w:abstractNumId w:val="2"/>
-  </w:num>
   <w:num w:numId="8">
-    <w:abstractNumId w:val="6"/>
+    <w:abstractNumId w:val="8"/>
   </w:num>
   <w:num w:numId="9">
-    <w:abstractNumId w:val="11"/>
+    <w:abstractNumId w:val="14"/>
   </w:num>
   <w:num w:numId="10">
     <w:abstractNumId w:val="1"/>
@@ -3337,13 +3464,22 @@
     <w:abstractNumId w:val="0"/>
   </w:num>
   <w:num w:numId="12">
-    <w:abstractNumId w:val="12"/>
+    <w:abstractNumId w:val="15"/>
   </w:num>
   <w:num w:numId="13">
+    <w:abstractNumId w:val="13"/>
+  </w:num>
+  <w:num w:numId="14">
     <w:abstractNumId w:val="10"/>
   </w:num>
-  <w:num w:numId="14">
-    <w:abstractNumId w:val="8"/>
+  <w:num w:numId="15">
+    <w:abstractNumId w:val="7"/>
+  </w:num>
+  <w:num w:numId="16">
+    <w:abstractNumId w:val="2"/>
+  </w:num>
+  <w:num w:numId="17">
+    <w:abstractNumId w:val="12"/>
   </w:num>
 </w:numbering>
 </file>

</xml_diff>